<commit_message>
Deploying to gh-pages from  @ 406f428aa12bf9ca15a6dd9e86c551a827288ea0 🚀
</commit_message>
<xml_diff>
--- a/ttest_example.docx
+++ b/ttest_example.docx
@@ -122,15 +122,14 @@
         <w:pStyle w:val="FirstParagraph"/>
       </w:pPr>
     </w:p>
+    <w:bookmarkStart w:id="21" w:name="Xf2326121a3d9bfc22fa7e05d14d4ceecdeab8b6"/>
     <w:p>
       <w:pPr>
         <w:pStyle w:val="Heading1"/>
       </w:pPr>
-      <w:bookmarkStart w:id="21" w:name="Xf2326121a3d9bfc22fa7e05d14d4ceecdeab8b6"/>
       <w:r>
         <w:t xml:space="preserve">Concentratie witte bloedcellen bij ratten</w:t>
       </w:r>
-      <w:bookmarkEnd w:id="21"/>
     </w:p>
     <w:p>
       <w:pPr>
@@ -180,23 +179,23 @@
     </w:p>
     <w:p>
       <w:pPr>
+        <w:numPr>
+          <w:ilvl w:val="0"/>
+          <w:numId w:val="1001"/>
+        </w:numPr>
         <w:pStyle w:val="Compact"/>
+      </w:pPr>
+      <w:r>
+        <w:t xml:space="preserve">0: de rat behoort tot de controlegroep</w:t>
+      </w:r>
+    </w:p>
+    <w:p>
+      <w:pPr>
         <w:numPr>
+          <w:ilvl w:val="0"/>
           <w:numId w:val="1001"/>
-          <w:ilvl w:val="0"/>
         </w:numPr>
-      </w:pPr>
-      <w:r>
-        <w:t xml:space="preserve">0: de rat behoort tot de controlegroep</w:t>
-      </w:r>
-    </w:p>
-    <w:p>
-      <w:pPr>
         <w:pStyle w:val="Compact"/>
-        <w:numPr>
-          <w:numId w:val="1001"/>
-          <w:ilvl w:val="0"/>
-        </w:numPr>
       </w:pPr>
       <w:r>
         <w:t xml:space="preserve">1: de rat behoort tot de behandelde groep</w:t>
@@ -208,7 +207,7 @@
       </w:pPr>
       <w:r>
         <w:rPr>
-          <w:rStyle w:val="KeywordTok"/>
+          <w:rStyle w:val="FunctionTok"/>
         </w:rPr>
         <w:t xml:space="preserve">library</w:t>
       </w:r>
@@ -223,7 +222,7 @@
       </w:r>
       <w:r>
         <w:rPr>
-          <w:rStyle w:val="KeywordTok"/>
+          <w:rStyle w:val="FunctionTok"/>
         </w:rPr>
         <w:t xml:space="preserve">library</w:t>
       </w:r>
@@ -247,7 +246,7 @@
       </w:r>
       <w:r>
         <w:rPr>
-          <w:rStyle w:val="KeywordTok"/>
+          <w:rStyle w:val="FunctionTok"/>
         </w:rPr>
         <w:t xml:space="preserve">library</w:t>
       </w:r>
@@ -274,19 +273,157 @@
         <w:rPr>
           <w:rStyle w:val="NormalTok"/>
         </w:rPr>
-        <w:t xml:space="preserve">wbcon &lt;-</w:t>
+        <w:t xml:space="preserve">wbcon </w:t>
+      </w:r>
+      <w:r>
+        <w:rPr>
+          <w:rStyle w:val="OtherTok"/>
+        </w:rPr>
+        <w:t xml:space="preserve">&lt;-</w:t>
+      </w:r>
+      <w:r>
+        <w:rPr>
+          <w:rStyle w:val="NormalTok"/>
+        </w:rPr>
+        <w:t xml:space="preserve"> </w:t>
+      </w:r>
+      <w:r>
+        <w:rPr>
+          <w:rStyle w:val="FunctionTok"/>
+        </w:rPr>
+        <w:t xml:space="preserve">read.table</w:t>
+      </w:r>
+      <w:r>
+        <w:rPr>
+          <w:rStyle w:val="NormalTok"/>
+        </w:rPr>
+        <w:t xml:space="preserve">(</w:t>
       </w:r>
       <w:r>
         <w:rPr>
           <w:rStyle w:val="StringTok"/>
         </w:rPr>
-        <w:t xml:space="preserve"> </w:t>
-      </w:r>
-      <w:r>
-        <w:rPr>
-          <w:rStyle w:val="KeywordTok"/>
-        </w:rPr>
-        <w:t xml:space="preserve">read.table</w:t>
+        <w:t xml:space="preserve">"https://raw.githubusercontent.com/statOmics/statistiekBasisCursusData/master/practicum3/wbcon.dat"</w:t>
+      </w:r>
+      <w:r>
+        <w:rPr>
+          <w:rStyle w:val="NormalTok"/>
+        </w:rPr>
+        <w:t xml:space="preserve">, </w:t>
+      </w:r>
+      <w:r>
+        <w:rPr>
+          <w:rStyle w:val="AttributeTok"/>
+        </w:rPr>
+        <w:t xml:space="preserve">header =</w:t>
+      </w:r>
+      <w:r>
+        <w:rPr>
+          <w:rStyle w:val="NormalTok"/>
+        </w:rPr>
+        <w:t xml:space="preserve"> </w:t>
+      </w:r>
+      <w:r>
+        <w:rPr>
+          <w:rStyle w:val="ConstantTok"/>
+        </w:rPr>
+        <w:t xml:space="preserve">TRUE</w:t>
+      </w:r>
+      <w:r>
+        <w:rPr>
+          <w:rStyle w:val="NormalTok"/>
+        </w:rPr>
+        <w:t xml:space="preserve">)</w:t>
+      </w:r>
+    </w:p>
+    <w:bookmarkEnd w:id="21"/>
+    <w:bookmarkStart w:id="27" w:name="data-exploratie"/>
+    <w:p>
+      <w:pPr>
+        <w:pStyle w:val="Heading1"/>
+      </w:pPr>
+      <w:r>
+        <w:t xml:space="preserve">Data-exploratie</w:t>
+      </w:r>
+    </w:p>
+    <w:bookmarkStart w:id="22" w:name="Xe7c7cbd7c4f1cdbde6ffd45bc99736ddcf37d22"/>
+    <w:p>
+      <w:pPr>
+        <w:pStyle w:val="Heading2"/>
+      </w:pPr>
+      <w:r>
+        <w:t xml:space="preserve">Is de gemiddelde concentratie witte bloedcellen groter in de controlegroep of in de behandelde groep?</w:t>
+      </w:r>
+    </w:p>
+    <w:p>
+      <w:pPr>
+        <w:pStyle w:val="SourceCode"/>
+      </w:pPr>
+      <w:r>
+        <w:rPr>
+          <w:rStyle w:val="NormalTok"/>
+        </w:rPr>
+        <w:t xml:space="preserve">wbSum </w:t>
+      </w:r>
+      <w:r>
+        <w:rPr>
+          <w:rStyle w:val="OtherTok"/>
+        </w:rPr>
+        <w:t xml:space="preserve">&lt;-</w:t>
+      </w:r>
+      <w:r>
+        <w:rPr>
+          <w:rStyle w:val="NormalTok"/>
+        </w:rPr>
+        <w:t xml:space="preserve"> wbcon </w:t>
+      </w:r>
+      <w:r>
+        <w:rPr>
+          <w:rStyle w:val="SpecialCharTok"/>
+        </w:rPr>
+        <w:t xml:space="preserve">%&gt;%</w:t>
+      </w:r>
+      <w:r>
+        <w:br/>
+      </w:r>
+      <w:r>
+        <w:rPr>
+          <w:rStyle w:val="NormalTok"/>
+        </w:rPr>
+        <w:t xml:space="preserve">  </w:t>
+      </w:r>
+      <w:r>
+        <w:rPr>
+          <w:rStyle w:val="FunctionTok"/>
+        </w:rPr>
+        <w:t xml:space="preserve">group_by</w:t>
+      </w:r>
+      <w:r>
+        <w:rPr>
+          <w:rStyle w:val="NormalTok"/>
+        </w:rPr>
+        <w:t xml:space="preserve">(groep) </w:t>
+      </w:r>
+      <w:r>
+        <w:rPr>
+          <w:rStyle w:val="SpecialCharTok"/>
+        </w:rPr>
+        <w:t xml:space="preserve">%&gt;%</w:t>
+      </w:r>
+      <w:r>
+        <w:br/>
+      </w:r>
+      <w:r>
+        <w:rPr>
+          <w:rStyle w:val="NormalTok"/>
+        </w:rPr>
+        <w:t xml:space="preserve">  </w:t>
+      </w:r>
+      <w:r>
+        <w:rPr>
+          <w:rStyle w:val="FunctionTok"/>
+        </w:rPr>
+        <w:t xml:space="preserve">summarize_at</w:t>
       </w:r>
       <w:r>
         <w:rPr>
@@ -298,7 +435,7 @@
         <w:rPr>
           <w:rStyle w:val="StringTok"/>
         </w:rPr>
-        <w:t xml:space="preserve">"https://raw.githubusercontent.com/statOmics/statistiekBasisCursusData/master/practicum3/wbcon.dat"</w:t>
+        <w:t xml:space="preserve">"WBC"</w:t>
       </w:r>
       <w:r>
         <w:rPr>
@@ -307,20 +444,59 @@
         <w:t xml:space="preserve">, </w:t>
       </w:r>
       <w:r>
-        <w:rPr>
-          <w:rStyle w:val="DataTypeTok"/>
-        </w:rPr>
-        <w:t xml:space="preserve">header =</w:t>
-      </w:r>
-      <w:r>
-        <w:rPr>
-          <w:rStyle w:val="NormalTok"/>
-        </w:rPr>
-        <w:t xml:space="preserve"> </w:t>
-      </w:r>
-      <w:r>
-        <w:rPr>
-          <w:rStyle w:val="OtherTok"/>
+        <w:br/>
+      </w:r>
+      <w:r>
+        <w:rPr>
+          <w:rStyle w:val="NormalTok"/>
+        </w:rPr>
+        <w:t xml:space="preserve">               </w:t>
+      </w:r>
+      <w:r>
+        <w:rPr>
+          <w:rStyle w:val="FunctionTok"/>
+        </w:rPr>
+        <w:t xml:space="preserve">list</w:t>
+      </w:r>
+      <w:r>
+        <w:rPr>
+          <w:rStyle w:val="NormalTok"/>
+        </w:rPr>
+        <w:t xml:space="preserve">(</w:t>
+      </w:r>
+      <w:r>
+        <w:rPr>
+          <w:rStyle w:val="AttributeTok"/>
+        </w:rPr>
+        <w:t xml:space="preserve">mean=</w:t>
+      </w:r>
+      <w:r>
+        <w:rPr>
+          <w:rStyle w:val="SpecialCharTok"/>
+        </w:rPr>
+        <w:t xml:space="preserve">~</w:t>
+      </w:r>
+      <w:r>
+        <w:rPr>
+          <w:rStyle w:val="FunctionTok"/>
+        </w:rPr>
+        <w:t xml:space="preserve">mean</w:t>
+      </w:r>
+      <w:r>
+        <w:rPr>
+          <w:rStyle w:val="NormalTok"/>
+        </w:rPr>
+        <w:t xml:space="preserve">(.,</w:t>
+      </w:r>
+      <w:r>
+        <w:rPr>
+          <w:rStyle w:val="AttributeTok"/>
+        </w:rPr>
+        <w:t xml:space="preserve">na.rm=</w:t>
+      </w:r>
+      <w:r>
+        <w:rPr>
+          <w:rStyle w:val="ConstantTok"/>
         </w:rPr>
         <w:t xml:space="preserve">TRUE</w:t>
       </w:r>
@@ -328,98 +504,163 @@
         <w:rPr>
           <w:rStyle w:val="NormalTok"/>
         </w:rPr>
-        <w:t xml:space="preserve">)</w:t>
-      </w:r>
-    </w:p>
-    <w:p>
-      <w:pPr>
-        <w:pStyle w:val="Heading1"/>
-      </w:pPr>
-      <w:bookmarkStart w:id="22" w:name="data-exploratie"/>
-      <w:r>
-        <w:t xml:space="preserve">Data-exploratie</w:t>
-      </w:r>
-      <w:bookmarkEnd w:id="22"/>
-    </w:p>
-    <w:p>
-      <w:pPr>
-        <w:pStyle w:val="Heading2"/>
-      </w:pPr>
-      <w:bookmarkStart w:id="23" w:name="Xe7c7cbd7c4f1cdbde6ffd45bc99736ddcf37d22"/>
-      <w:r>
-        <w:t xml:space="preserve">Is de gemiddelde concentratie witte bloedcellen groter in de controlegroep of in de behandelde groep?</w:t>
-      </w:r>
-      <w:bookmarkEnd w:id="23"/>
-    </w:p>
-    <w:p>
-      <w:pPr>
-        <w:pStyle w:val="SourceCode"/>
-      </w:pPr>
-      <w:r>
-        <w:rPr>
-          <w:rStyle w:val="NormalTok"/>
-        </w:rPr>
-        <w:t xml:space="preserve">wbSum &lt;-</w:t>
+        <w:t xml:space="preserve">),</w:t>
+      </w:r>
+      <w:r>
+        <w:br/>
+      </w:r>
+      <w:r>
+        <w:rPr>
+          <w:rStyle w:val="NormalTok"/>
+        </w:rPr>
+        <w:t xml:space="preserve">                    </w:t>
+      </w:r>
+      <w:r>
+        <w:rPr>
+          <w:rStyle w:val="AttributeTok"/>
+        </w:rPr>
+        <w:t xml:space="preserve">sd=</w:t>
+      </w:r>
+      <w:r>
+        <w:rPr>
+          <w:rStyle w:val="SpecialCharTok"/>
+        </w:rPr>
+        <w:t xml:space="preserve">~</w:t>
+      </w:r>
+      <w:r>
+        <w:rPr>
+          <w:rStyle w:val="FunctionTok"/>
+        </w:rPr>
+        <w:t xml:space="preserve">sd</w:t>
+      </w:r>
+      <w:r>
+        <w:rPr>
+          <w:rStyle w:val="NormalTok"/>
+        </w:rPr>
+        <w:t xml:space="preserve">(.,</w:t>
+      </w:r>
+      <w:r>
+        <w:rPr>
+          <w:rStyle w:val="AttributeTok"/>
+        </w:rPr>
+        <w:t xml:space="preserve">na.rm=</w:t>
+      </w:r>
+      <w:r>
+        <w:rPr>
+          <w:rStyle w:val="ConstantTok"/>
+        </w:rPr>
+        <w:t xml:space="preserve">TRUE</w:t>
+      </w:r>
+      <w:r>
+        <w:rPr>
+          <w:rStyle w:val="NormalTok"/>
+        </w:rPr>
+        <w:t xml:space="preserve">),</w:t>
+      </w:r>
+      <w:r>
+        <w:br/>
+      </w:r>
+      <w:r>
+        <w:rPr>
+          <w:rStyle w:val="NormalTok"/>
+        </w:rPr>
+        <w:t xml:space="preserve">                    </w:t>
+      </w:r>
+      <w:r>
+        <w:rPr>
+          <w:rStyle w:val="AttributeTok"/>
+        </w:rPr>
+        <w:t xml:space="preserve">n=</w:t>
+      </w:r>
+      <w:r>
+        <w:rPr>
+          <w:rStyle w:val="ControlFlowTok"/>
+        </w:rPr>
+        <w:t xml:space="preserve">function</w:t>
+      </w:r>
+      <w:r>
+        <w:rPr>
+          <w:rStyle w:val="NormalTok"/>
+        </w:rPr>
+        <w:t xml:space="preserve">(x) x</w:t>
+      </w:r>
+      <w:r>
+        <w:rPr>
+          <w:rStyle w:val="SpecialCharTok"/>
+        </w:rPr>
+        <w:t xml:space="preserve">%&gt;%</w:t>
+      </w:r>
+      <w:r>
+        <w:rPr>
+          <w:rStyle w:val="NormalTok"/>
+        </w:rPr>
+        <w:t xml:space="preserve">is.na</w:t>
+      </w:r>
+      <w:r>
+        <w:rPr>
+          <w:rStyle w:val="SpecialCharTok"/>
+        </w:rPr>
+        <w:t xml:space="preserve">%&gt;%</w:t>
       </w:r>
       <w:r>
         <w:rPr>
           <w:rStyle w:val="StringTok"/>
         </w:rPr>
-        <w:t xml:space="preserve"> </w:t>
-      </w:r>
-      <w:r>
-        <w:rPr>
-          <w:rStyle w:val="NormalTok"/>
-        </w:rPr>
-        <w:t xml:space="preserve">wbcon </w:t>
-      </w:r>
-      <w:r>
-        <w:rPr>
-          <w:rStyle w:val="OperatorTok"/>
+        <w:t xml:space="preserve">`</w:t>
+      </w:r>
+      <w:r>
+        <w:rPr>
+          <w:rStyle w:val="AttributeTok"/>
+        </w:rPr>
+        <w:t xml:space="preserve">!</w:t>
+      </w:r>
+      <w:r>
+        <w:rPr>
+          <w:rStyle w:val="StringTok"/>
+        </w:rPr>
+        <w:t xml:space="preserve">`</w:t>
+      </w:r>
+      <w:r>
+        <w:rPr>
+          <w:rStyle w:val="SpecialCharTok"/>
         </w:rPr>
         <w:t xml:space="preserve">%&gt;%</w:t>
       </w:r>
       <w:r>
-        <w:br/>
-      </w:r>
-      <w:r>
-        <w:rPr>
-          <w:rStyle w:val="StringTok"/>
+        <w:rPr>
+          <w:rStyle w:val="NormalTok"/>
+        </w:rPr>
+        <w:t xml:space="preserve">sum)</w:t>
+      </w:r>
+      <w:r>
+        <w:br/>
+      </w:r>
+      <w:r>
+        <w:rPr>
+          <w:rStyle w:val="NormalTok"/>
+        </w:rPr>
+        <w:t xml:space="preserve">                ) </w:t>
+      </w:r>
+      <w:r>
+        <w:rPr>
+          <w:rStyle w:val="SpecialCharTok"/>
+        </w:rPr>
+        <w:t xml:space="preserve">%&gt;%</w:t>
+      </w:r>
+      <w:r>
+        <w:br/>
+      </w:r>
+      <w:r>
+        <w:rPr>
+          <w:rStyle w:val="NormalTok"/>
         </w:rPr>
         <w:t xml:space="preserve">  </w:t>
       </w:r>
       <w:r>
         <w:rPr>
-          <w:rStyle w:val="KeywordTok"/>
-        </w:rPr>
-        <w:t xml:space="preserve">group_by</w:t>
-      </w:r>
-      <w:r>
-        <w:rPr>
-          <w:rStyle w:val="NormalTok"/>
-        </w:rPr>
-        <w:t xml:space="preserve">(groep) </w:t>
-      </w:r>
-      <w:r>
-        <w:rPr>
-          <w:rStyle w:val="OperatorTok"/>
-        </w:rPr>
-        <w:t xml:space="preserve">%&gt;%</w:t>
-      </w:r>
-      <w:r>
-        <w:br/>
-      </w:r>
-      <w:r>
-        <w:rPr>
-          <w:rStyle w:val="StringTok"/>
-        </w:rPr>
-        <w:t xml:space="preserve">  </w:t>
-      </w:r>
-      <w:r>
-        <w:rPr>
-          <w:rStyle w:val="KeywordTok"/>
-        </w:rPr>
-        <w:t xml:space="preserve">summarize_at</w:t>
+          <w:rStyle w:val="FunctionTok"/>
+        </w:rPr>
+        <w:t xml:space="preserve">mutate</w:t>
       </w:r>
       <w:r>
         <w:rPr>
@@ -429,244 +670,7 @@
       </w:r>
       <w:r>
         <w:rPr>
-          <w:rStyle w:val="StringTok"/>
-        </w:rPr>
-        <w:t xml:space="preserve">"WBC"</w:t>
-      </w:r>
-      <w:r>
-        <w:rPr>
-          <w:rStyle w:val="NormalTok"/>
-        </w:rPr>
-        <w:t xml:space="preserve">, </w:t>
-      </w:r>
-      <w:r>
-        <w:br/>
-      </w:r>
-      <w:r>
-        <w:rPr>
-          <w:rStyle w:val="NormalTok"/>
-        </w:rPr>
-        <w:t xml:space="preserve">               </w:t>
-      </w:r>
-      <w:r>
-        <w:rPr>
-          <w:rStyle w:val="KeywordTok"/>
-        </w:rPr>
-        <w:t xml:space="preserve">list</w:t>
-      </w:r>
-      <w:r>
-        <w:rPr>
-          <w:rStyle w:val="NormalTok"/>
-        </w:rPr>
-        <w:t xml:space="preserve">(</w:t>
-      </w:r>
-      <w:r>
-        <w:rPr>
-          <w:rStyle w:val="DataTypeTok"/>
-        </w:rPr>
-        <w:t xml:space="preserve">mean=</w:t>
-      </w:r>
-      <w:r>
-        <w:rPr>
-          <w:rStyle w:val="OperatorTok"/>
-        </w:rPr>
-        <w:t xml:space="preserve">~</w:t>
-      </w:r>
-      <w:r>
-        <w:rPr>
-          <w:rStyle w:val="KeywordTok"/>
-        </w:rPr>
-        <w:t xml:space="preserve">mean</w:t>
-      </w:r>
-      <w:r>
-        <w:rPr>
-          <w:rStyle w:val="NormalTok"/>
-        </w:rPr>
-        <w:t xml:space="preserve">(.,</w:t>
-      </w:r>
-      <w:r>
-        <w:rPr>
-          <w:rStyle w:val="DataTypeTok"/>
-        </w:rPr>
-        <w:t xml:space="preserve">na.rm=</w:t>
-      </w:r>
-      <w:r>
-        <w:rPr>
-          <w:rStyle w:val="OtherTok"/>
-        </w:rPr>
-        <w:t xml:space="preserve">TRUE</w:t>
-      </w:r>
-      <w:r>
-        <w:rPr>
-          <w:rStyle w:val="NormalTok"/>
-        </w:rPr>
-        <w:t xml:space="preserve">),</w:t>
-      </w:r>
-      <w:r>
-        <w:br/>
-      </w:r>
-      <w:r>
-        <w:rPr>
-          <w:rStyle w:val="NormalTok"/>
-        </w:rPr>
-        <w:t xml:space="preserve">                    </w:t>
-      </w:r>
-      <w:r>
-        <w:rPr>
-          <w:rStyle w:val="DataTypeTok"/>
-        </w:rPr>
-        <w:t xml:space="preserve">sd=</w:t>
-      </w:r>
-      <w:r>
-        <w:rPr>
-          <w:rStyle w:val="OperatorTok"/>
-        </w:rPr>
-        <w:t xml:space="preserve">~</w:t>
-      </w:r>
-      <w:r>
-        <w:rPr>
-          <w:rStyle w:val="KeywordTok"/>
-        </w:rPr>
-        <w:t xml:space="preserve">sd</w:t>
-      </w:r>
-      <w:r>
-        <w:rPr>
-          <w:rStyle w:val="NormalTok"/>
-        </w:rPr>
-        <w:t xml:space="preserve">(.,</w:t>
-      </w:r>
-      <w:r>
-        <w:rPr>
-          <w:rStyle w:val="DataTypeTok"/>
-        </w:rPr>
-        <w:t xml:space="preserve">na.rm=</w:t>
-      </w:r>
-      <w:r>
-        <w:rPr>
-          <w:rStyle w:val="OtherTok"/>
-        </w:rPr>
-        <w:t xml:space="preserve">TRUE</w:t>
-      </w:r>
-      <w:r>
-        <w:rPr>
-          <w:rStyle w:val="NormalTok"/>
-        </w:rPr>
-        <w:t xml:space="preserve">),</w:t>
-      </w:r>
-      <w:r>
-        <w:br/>
-      </w:r>
-      <w:r>
-        <w:rPr>
-          <w:rStyle w:val="NormalTok"/>
-        </w:rPr>
-        <w:t xml:space="preserve">                    </w:t>
-      </w:r>
-      <w:r>
-        <w:rPr>
-          <w:rStyle w:val="DataTypeTok"/>
-        </w:rPr>
-        <w:t xml:space="preserve">n=</w:t>
-      </w:r>
-      <w:r>
-        <w:rPr>
-          <w:rStyle w:val="ControlFlowTok"/>
-        </w:rPr>
-        <w:t xml:space="preserve">function</w:t>
-      </w:r>
-      <w:r>
-        <w:rPr>
-          <w:rStyle w:val="NormalTok"/>
-        </w:rPr>
-        <w:t xml:space="preserve">(x) x</w:t>
-      </w:r>
-      <w:r>
-        <w:rPr>
-          <w:rStyle w:val="OperatorTok"/>
-        </w:rPr>
-        <w:t xml:space="preserve">%&gt;%</w:t>
-      </w:r>
-      <w:r>
-        <w:rPr>
-          <w:rStyle w:val="NormalTok"/>
-        </w:rPr>
-        <w:t xml:space="preserve">is.na</w:t>
-      </w:r>
-      <w:r>
-        <w:rPr>
-          <w:rStyle w:val="OperatorTok"/>
-        </w:rPr>
-        <w:t xml:space="preserve">%&gt;%</w:t>
-      </w:r>
-      <w:r>
-        <w:rPr>
-          <w:rStyle w:val="StringTok"/>
-        </w:rPr>
-        <w:t xml:space="preserve">`</w:t>
-      </w:r>
-      <w:r>
-        <w:rPr>
-          <w:rStyle w:val="DataTypeTok"/>
-        </w:rPr>
-        <w:t xml:space="preserve">!</w:t>
-      </w:r>
-      <w:r>
-        <w:rPr>
-          <w:rStyle w:val="StringTok"/>
-        </w:rPr>
-        <w:t xml:space="preserve">`</w:t>
-      </w:r>
-      <w:r>
-        <w:rPr>
-          <w:rStyle w:val="OperatorTok"/>
-        </w:rPr>
-        <w:t xml:space="preserve">%&gt;%</w:t>
-      </w:r>
-      <w:r>
-        <w:rPr>
-          <w:rStyle w:val="NormalTok"/>
-        </w:rPr>
-        <w:t xml:space="preserve">sum)</w:t>
-      </w:r>
-      <w:r>
-        <w:br/>
-      </w:r>
-      <w:r>
-        <w:rPr>
-          <w:rStyle w:val="NormalTok"/>
-        </w:rPr>
-        <w:t xml:space="preserve">                ) </w:t>
-      </w:r>
-      <w:r>
-        <w:rPr>
-          <w:rStyle w:val="OperatorTok"/>
-        </w:rPr>
-        <w:t xml:space="preserve">%&gt;%</w:t>
-      </w:r>
-      <w:r>
-        <w:br/>
-      </w:r>
-      <w:r>
-        <w:rPr>
-          <w:rStyle w:val="StringTok"/>
-        </w:rPr>
-        <w:t xml:space="preserve">  </w:t>
-      </w:r>
-      <w:r>
-        <w:rPr>
-          <w:rStyle w:val="KeywordTok"/>
-        </w:rPr>
-        <w:t xml:space="preserve">mutate</w:t>
-      </w:r>
-      <w:r>
-        <w:rPr>
-          <w:rStyle w:val="NormalTok"/>
-        </w:rPr>
-        <w:t xml:space="preserve">(</w:t>
-      </w:r>
-      <w:r>
-        <w:rPr>
-          <w:rStyle w:val="DataTypeTok"/>
+          <w:rStyle w:val="AttributeTok"/>
         </w:rPr>
         <w:t xml:space="preserve">se =</w:t>
       </w:r>
@@ -678,13 +682,13 @@
       </w:r>
       <w:r>
         <w:rPr>
-          <w:rStyle w:val="OperatorTok"/>
+          <w:rStyle w:val="SpecialCharTok"/>
         </w:rPr>
         <w:t xml:space="preserve">/</w:t>
       </w:r>
       <w:r>
         <w:rPr>
-          <w:rStyle w:val="KeywordTok"/>
+          <w:rStyle w:val="FunctionTok"/>
         </w:rPr>
         <w:t xml:space="preserve">sqrt</w:t>
       </w:r>
@@ -776,15 +780,15 @@
         <w:t xml:space="preserve">. Maar is dit verschil significant?</w:t>
       </w:r>
     </w:p>
+    <w:bookmarkEnd w:id="22"/>
+    <w:bookmarkStart w:id="26" w:name="figuur-van-de-ruwe-gegevens"/>
     <w:p>
       <w:pPr>
         <w:pStyle w:val="Heading2"/>
       </w:pPr>
-      <w:bookmarkStart w:id="24" w:name="figuur-van-de-ruwe-gegevens"/>
       <w:r>
         <w:t xml:space="preserve">Figuur van de ruwe gegevens</w:t>
       </w:r>
-      <w:bookmarkEnd w:id="24"/>
     </w:p>
     <w:p>
       <w:pPr>
@@ -798,7 +802,7 @@
       </w:r>
       <w:r>
         <w:rPr>
-          <w:rStyle w:val="OperatorTok"/>
+          <w:rStyle w:val="SpecialCharTok"/>
         </w:rPr>
         <w:t xml:space="preserve">$</w:t>
       </w:r>
@@ -806,17 +810,23 @@
         <w:rPr>
           <w:rStyle w:val="NormalTok"/>
         </w:rPr>
-        <w:t xml:space="preserve">groep &lt;-</w:t>
-      </w:r>
-      <w:r>
-        <w:rPr>
-          <w:rStyle w:val="StringTok"/>
-        </w:rPr>
-        <w:t xml:space="preserve"> </w:t>
-      </w:r>
-      <w:r>
-        <w:rPr>
-          <w:rStyle w:val="KeywordTok"/>
+        <w:t xml:space="preserve">groep </w:t>
+      </w:r>
+      <w:r>
+        <w:rPr>
+          <w:rStyle w:val="OtherTok"/>
+        </w:rPr>
+        <w:t xml:space="preserve">&lt;-</w:t>
+      </w:r>
+      <w:r>
+        <w:rPr>
+          <w:rStyle w:val="NormalTok"/>
+        </w:rPr>
+        <w:t xml:space="preserve"> </w:t>
+      </w:r>
+      <w:r>
+        <w:rPr>
+          <w:rStyle w:val="FunctionTok"/>
         </w:rPr>
         <w:t xml:space="preserve">as.factor</w:t>
       </w:r>
@@ -828,7 +838,7 @@
       </w:r>
       <w:r>
         <w:rPr>
-          <w:rStyle w:val="OperatorTok"/>
+          <w:rStyle w:val="SpecialCharTok"/>
         </w:rPr>
         <w:t xml:space="preserve">$</w:t>
       </w:r>
@@ -851,17 +861,23 @@
         <w:rPr>
           <w:rStyle w:val="NormalTok"/>
         </w:rPr>
-        <w:t xml:space="preserve">boxplot &lt;-</w:t>
-      </w:r>
-      <w:r>
-        <w:rPr>
-          <w:rStyle w:val="StringTok"/>
-        </w:rPr>
-        <w:t xml:space="preserve"> </w:t>
-      </w:r>
-      <w:r>
-        <w:rPr>
-          <w:rStyle w:val="KeywordTok"/>
+        <w:t xml:space="preserve">boxplot </w:t>
+      </w:r>
+      <w:r>
+        <w:rPr>
+          <w:rStyle w:val="OtherTok"/>
+        </w:rPr>
+        <w:t xml:space="preserve">&lt;-</w:t>
+      </w:r>
+      <w:r>
+        <w:rPr>
+          <w:rStyle w:val="NormalTok"/>
+        </w:rPr>
+        <w:t xml:space="preserve"> </w:t>
+      </w:r>
+      <w:r>
+        <w:rPr>
+          <w:rStyle w:val="FunctionTok"/>
         </w:rPr>
         <w:t xml:space="preserve">ggplot</w:t>
       </w:r>
@@ -873,7 +889,7 @@
       </w:r>
       <w:r>
         <w:rPr>
-          <w:rStyle w:val="DataTypeTok"/>
+          <w:rStyle w:val="AttributeTok"/>
         </w:rPr>
         <w:t xml:space="preserve">data=</w:t>
       </w:r>
@@ -885,7 +901,7 @@
       </w:r>
       <w:r>
         <w:rPr>
-          <w:rStyle w:val="KeywordTok"/>
+          <w:rStyle w:val="FunctionTok"/>
         </w:rPr>
         <w:t xml:space="preserve">aes</w:t>
       </w:r>
@@ -897,7 +913,7 @@
       </w:r>
       <w:r>
         <w:rPr>
-          <w:rStyle w:val="DataTypeTok"/>
+          <w:rStyle w:val="AttributeTok"/>
         </w:rPr>
         <w:t xml:space="preserve">x=</w:t>
       </w:r>
@@ -909,7 +925,7 @@
       </w:r>
       <w:r>
         <w:rPr>
-          <w:rStyle w:val="DataTypeTok"/>
+          <w:rStyle w:val="AttributeTok"/>
         </w:rPr>
         <w:t xml:space="preserve">y=</w:t>
       </w:r>
@@ -921,7 +937,7 @@
       </w:r>
       <w:r>
         <w:rPr>
-          <w:rStyle w:val="DataTypeTok"/>
+          <w:rStyle w:val="AttributeTok"/>
         </w:rPr>
         <w:t xml:space="preserve">col=</w:t>
       </w:r>
@@ -933,28 +949,28 @@
       </w:r>
       <w:r>
         <w:rPr>
-          <w:rStyle w:val="OperatorTok"/>
+          <w:rStyle w:val="SpecialCharTok"/>
         </w:rPr>
         <w:t xml:space="preserve">+</w:t>
       </w:r>
       <w:r>
         <w:rPr>
-          <w:rStyle w:val="StringTok"/>
-        </w:rPr>
-        <w:t xml:space="preserve"> </w:t>
-      </w:r>
-      <w:r>
-        <w:br/>
-      </w:r>
-      <w:r>
-        <w:rPr>
-          <w:rStyle w:val="StringTok"/>
+          <w:rStyle w:val="NormalTok"/>
+        </w:rPr>
+        <w:t xml:space="preserve"> </w:t>
+      </w:r>
+      <w:r>
+        <w:br/>
+      </w:r>
+      <w:r>
+        <w:rPr>
+          <w:rStyle w:val="NormalTok"/>
         </w:rPr>
         <w:t xml:space="preserve">  </w:t>
       </w:r>
       <w:r>
         <w:rPr>
-          <w:rStyle w:val="KeywordTok"/>
+          <w:rStyle w:val="FunctionTok"/>
         </w:rPr>
         <w:t xml:space="preserve">geom_boxplot</w:t>
       </w:r>
@@ -966,13 +982,13 @@
       </w:r>
       <w:r>
         <w:rPr>
-          <w:rStyle w:val="DataTypeTok"/>
+          <w:rStyle w:val="AttributeTok"/>
         </w:rPr>
         <w:t xml:space="preserve">outlier.shape=</w:t>
       </w:r>
       <w:r>
         <w:rPr>
-          <w:rStyle w:val="OtherTok"/>
+          <w:rStyle w:val="ConstantTok"/>
         </w:rPr>
         <w:t xml:space="preserve">NA</w:t>
       </w:r>
@@ -984,28 +1000,28 @@
       </w:r>
       <w:r>
         <w:rPr>
-          <w:rStyle w:val="OperatorTok"/>
+          <w:rStyle w:val="SpecialCharTok"/>
         </w:rPr>
         <w:t xml:space="preserve">+</w:t>
       </w:r>
       <w:r>
         <w:rPr>
-          <w:rStyle w:val="StringTok"/>
-        </w:rPr>
-        <w:t xml:space="preserve"> </w:t>
-      </w:r>
-      <w:r>
-        <w:br/>
-      </w:r>
-      <w:r>
-        <w:rPr>
-          <w:rStyle w:val="StringTok"/>
+          <w:rStyle w:val="NormalTok"/>
+        </w:rPr>
+        <w:t xml:space="preserve"> </w:t>
+      </w:r>
+      <w:r>
+        <w:br/>
+      </w:r>
+      <w:r>
+        <w:rPr>
+          <w:rStyle w:val="NormalTok"/>
         </w:rPr>
         <w:t xml:space="preserve">  </w:t>
       </w:r>
       <w:r>
         <w:rPr>
-          <w:rStyle w:val="KeywordTok"/>
+          <w:rStyle w:val="FunctionTok"/>
         </w:rPr>
         <w:t xml:space="preserve">geom_jitter</w:t>
       </w:r>
@@ -1017,7 +1033,7 @@
       </w:r>
       <w:r>
         <w:rPr>
-          <w:rStyle w:val="OperatorTok"/>
+          <w:rStyle w:val="SpecialCharTok"/>
         </w:rPr>
         <w:t xml:space="preserve">+</w:t>
       </w:r>
@@ -1026,13 +1042,13 @@
       </w:r>
       <w:r>
         <w:rPr>
-          <w:rStyle w:val="StringTok"/>
+          <w:rStyle w:val="NormalTok"/>
         </w:rPr>
         <w:t xml:space="preserve">  </w:t>
       </w:r>
       <w:r>
         <w:rPr>
-          <w:rStyle w:val="KeywordTok"/>
+          <w:rStyle w:val="FunctionTok"/>
         </w:rPr>
         <w:t xml:space="preserve">theme_bw</w:t>
       </w:r>
@@ -1044,28 +1060,28 @@
       </w:r>
       <w:r>
         <w:rPr>
-          <w:rStyle w:val="OperatorTok"/>
+          <w:rStyle w:val="SpecialCharTok"/>
         </w:rPr>
         <w:t xml:space="preserve">+</w:t>
       </w:r>
       <w:r>
         <w:rPr>
-          <w:rStyle w:val="StringTok"/>
-        </w:rPr>
-        <w:t xml:space="preserve"> </w:t>
-      </w:r>
-      <w:r>
-        <w:br/>
-      </w:r>
-      <w:r>
-        <w:rPr>
-          <w:rStyle w:val="StringTok"/>
+          <w:rStyle w:val="NormalTok"/>
+        </w:rPr>
+        <w:t xml:space="preserve"> </w:t>
+      </w:r>
+      <w:r>
+        <w:br/>
+      </w:r>
+      <w:r>
+        <w:rPr>
+          <w:rStyle w:val="NormalTok"/>
         </w:rPr>
         <w:t xml:space="preserve">  </w:t>
       </w:r>
       <w:r>
         <w:rPr>
-          <w:rStyle w:val="KeywordTok"/>
+          <w:rStyle w:val="FunctionTok"/>
         </w:rPr>
         <w:t xml:space="preserve">ggtitle</w:t>
       </w:r>
@@ -1107,20 +1123,20 @@
       <w:r>
         <w:drawing>
           <wp:inline>
-            <wp:extent cx="5334000" cy="4267200"/>
+            <wp:extent cx="4620126" cy="3696101"/>
             <wp:effectExtent b="0" l="0" r="0" t="0"/>
-            <wp:docPr descr="" title="" id="1" name="Picture"/>
+            <wp:docPr descr="" title="" id="24" name="Picture"/>
             <a:graphic>
               <a:graphicData uri="http://schemas.openxmlformats.org/drawingml/2006/picture">
                 <pic:pic>
                   <pic:nvPicPr>
-                    <pic:cNvPr descr="ttest_example_files/figure-docx/unnamed-chunk-4-1.png" id="0" name="Picture"/>
+                    <pic:cNvPr descr="ttest_example_files/figure-docx/unnamed-chunk-4-1.png" id="25" name="Picture"/>
                     <pic:cNvPicPr>
                       <a:picLocks noChangeArrowheads="1" noChangeAspect="1"/>
                     </pic:cNvPicPr>
                   </pic:nvPicPr>
                   <pic:blipFill>
-                    <a:blip r:embed="rId25"/>
+                    <a:blip r:embed="rId23"/>
                     <a:stretch>
                       <a:fillRect/>
                     </a:stretch>
@@ -1128,7 +1144,7 @@
                   <pic:spPr bwMode="auto">
                     <a:xfrm>
                       <a:off x="0" y="0"/>
-                      <a:ext cx="5334000" cy="4267200"/>
+                      <a:ext cx="4620126" cy="3696101"/>
                     </a:xfrm>
                     <a:prstGeom prst="rect">
                       <a:avLst/>
@@ -1155,15 +1171,16 @@
         <w:t xml:space="preserve">Op de boxplots zien we dat de variantie tussen beide groepen erg verschillend is.</w:t>
       </w:r>
     </w:p>
+    <w:bookmarkEnd w:id="26"/>
+    <w:bookmarkEnd w:id="27"/>
+    <w:bookmarkStart w:id="34" w:name="aannames-voor-de-statistische-toets"/>
     <w:p>
       <w:pPr>
         <w:pStyle w:val="Heading1"/>
       </w:pPr>
-      <w:bookmarkStart w:id="26" w:name="aannames-voor-de-statistische-toets"/>
       <w:r>
         <w:t xml:space="preserve">Aannames voor de statistische toets</w:t>
       </w:r>
-      <w:bookmarkEnd w:id="26"/>
     </w:p>
     <w:p>
       <w:pPr>
@@ -1183,35 +1200,35 @@
     </w:p>
     <w:p>
       <w:pPr>
+        <w:numPr>
+          <w:ilvl w:val="0"/>
+          <w:numId w:val="1002"/>
+        </w:numPr>
         <w:pStyle w:val="Compact"/>
+      </w:pPr>
+      <w:r>
+        <w:t xml:space="preserve">onafhankelijke observaties</w:t>
+      </w:r>
+    </w:p>
+    <w:p>
+      <w:pPr>
         <w:numPr>
+          <w:ilvl w:val="0"/>
           <w:numId w:val="1002"/>
+        </w:numPr>
+        <w:pStyle w:val="Compact"/>
+      </w:pPr>
+      <w:r>
+        <w:t xml:space="preserve">concentratie witte bloedcellen in elke groep normaal verdeeld</w:t>
+      </w:r>
+    </w:p>
+    <w:p>
+      <w:pPr>
+        <w:numPr>
           <w:ilvl w:val="0"/>
+          <w:numId w:val="1002"/>
         </w:numPr>
-      </w:pPr>
-      <w:r>
-        <w:t xml:space="preserve">onafhankelijke observaties</w:t>
-      </w:r>
-    </w:p>
-    <w:p>
-      <w:pPr>
         <w:pStyle w:val="Compact"/>
-        <w:numPr>
-          <w:numId w:val="1002"/>
-          <w:ilvl w:val="0"/>
-        </w:numPr>
-      </w:pPr>
-      <w:r>
-        <w:t xml:space="preserve">concentratie witte bloedcellen in elke groep normaal verdeeld</w:t>
-      </w:r>
-    </w:p>
-    <w:p>
-      <w:pPr>
-        <w:pStyle w:val="Compact"/>
-        <w:numPr>
-          <w:numId w:val="1002"/>
-          <w:ilvl w:val="0"/>
-        </w:numPr>
       </w:pPr>
       <w:r>
         <w:t xml:space="preserve">gelijkheid van variantie</w:t>
@@ -1241,44 +1258,44 @@
         <w:rPr>
           <w:rStyle w:val="NormalTok"/>
         </w:rPr>
-        <w:t xml:space="preserve">qqplot &lt;-</w:t>
-      </w:r>
-      <w:r>
-        <w:rPr>
-          <w:rStyle w:val="StringTok"/>
-        </w:rPr>
-        <w:t xml:space="preserve"> </w:t>
-      </w:r>
-      <w:r>
-        <w:rPr>
-          <w:rStyle w:val="NormalTok"/>
-        </w:rPr>
-        <w:t xml:space="preserve">wbcon </w:t>
-      </w:r>
-      <w:r>
-        <w:rPr>
-          <w:rStyle w:val="OperatorTok"/>
+        <w:t xml:space="preserve">qqplot </w:t>
+      </w:r>
+      <w:r>
+        <w:rPr>
+          <w:rStyle w:val="OtherTok"/>
+        </w:rPr>
+        <w:t xml:space="preserve">&lt;-</w:t>
+      </w:r>
+      <w:r>
+        <w:rPr>
+          <w:rStyle w:val="NormalTok"/>
+        </w:rPr>
+        <w:t xml:space="preserve"> wbcon </w:t>
+      </w:r>
+      <w:r>
+        <w:rPr>
+          <w:rStyle w:val="SpecialCharTok"/>
         </w:rPr>
         <w:t xml:space="preserve">%&gt;%</w:t>
       </w:r>
       <w:r>
         <w:rPr>
-          <w:rStyle w:val="StringTok"/>
-        </w:rPr>
-        <w:t xml:space="preserve"> </w:t>
-      </w:r>
-      <w:r>
-        <w:br/>
-      </w:r>
-      <w:r>
-        <w:rPr>
-          <w:rStyle w:val="StringTok"/>
+          <w:rStyle w:val="NormalTok"/>
+        </w:rPr>
+        <w:t xml:space="preserve"> </w:t>
+      </w:r>
+      <w:r>
+        <w:br/>
+      </w:r>
+      <w:r>
+        <w:rPr>
+          <w:rStyle w:val="NormalTok"/>
         </w:rPr>
         <w:t xml:space="preserve">  </w:t>
       </w:r>
       <w:r>
         <w:rPr>
-          <w:rStyle w:val="KeywordTok"/>
+          <w:rStyle w:val="FunctionTok"/>
         </w:rPr>
         <w:t xml:space="preserve">ggplot</w:t>
       </w:r>
@@ -1290,7 +1307,7 @@
       </w:r>
       <w:r>
         <w:rPr>
-          <w:rStyle w:val="KeywordTok"/>
+          <w:rStyle w:val="FunctionTok"/>
         </w:rPr>
         <w:t xml:space="preserve">aes</w:t>
       </w:r>
@@ -1302,7 +1319,7 @@
       </w:r>
       <w:r>
         <w:rPr>
-          <w:rStyle w:val="DataTypeTok"/>
+          <w:rStyle w:val="AttributeTok"/>
         </w:rPr>
         <w:t xml:space="preserve">sample=</w:t>
       </w:r>
@@ -1314,7 +1331,7 @@
       </w:r>
       <w:r>
         <w:rPr>
-          <w:rStyle w:val="OperatorTok"/>
+          <w:rStyle w:val="SpecialCharTok"/>
         </w:rPr>
         <w:t xml:space="preserve">+</w:t>
       </w:r>
@@ -1323,13 +1340,13 @@
       </w:r>
       <w:r>
         <w:rPr>
-          <w:rStyle w:val="StringTok"/>
+          <w:rStyle w:val="NormalTok"/>
         </w:rPr>
         <w:t xml:space="preserve">  </w:t>
       </w:r>
       <w:r>
         <w:rPr>
-          <w:rStyle w:val="KeywordTok"/>
+          <w:rStyle w:val="FunctionTok"/>
         </w:rPr>
         <w:t xml:space="preserve">geom_qq</w:t>
       </w:r>
@@ -1341,7 +1358,7 @@
       </w:r>
       <w:r>
         <w:rPr>
-          <w:rStyle w:val="OperatorTok"/>
+          <w:rStyle w:val="SpecialCharTok"/>
         </w:rPr>
         <w:t xml:space="preserve">+</w:t>
       </w:r>
@@ -1350,13 +1367,13 @@
       </w:r>
       <w:r>
         <w:rPr>
-          <w:rStyle w:val="StringTok"/>
+          <w:rStyle w:val="NormalTok"/>
         </w:rPr>
         <w:t xml:space="preserve">  </w:t>
       </w:r>
       <w:r>
         <w:rPr>
-          <w:rStyle w:val="KeywordTok"/>
+          <w:rStyle w:val="FunctionTok"/>
         </w:rPr>
         <w:t xml:space="preserve">geom_qq_line</w:t>
       </w:r>
@@ -1368,7 +1385,7 @@
       </w:r>
       <w:r>
         <w:rPr>
-          <w:rStyle w:val="OperatorTok"/>
+          <w:rStyle w:val="SpecialCharTok"/>
         </w:rPr>
         <w:t xml:space="preserve">+</w:t>
       </w:r>
@@ -1377,13 +1394,13 @@
       </w:r>
       <w:r>
         <w:rPr>
-          <w:rStyle w:val="StringTok"/>
+          <w:rStyle w:val="NormalTok"/>
         </w:rPr>
         <w:t xml:space="preserve">  </w:t>
       </w:r>
       <w:r>
         <w:rPr>
-          <w:rStyle w:val="KeywordTok"/>
+          <w:rStyle w:val="FunctionTok"/>
         </w:rPr>
         <w:t xml:space="preserve">facet_wrap</w:t>
       </w:r>
@@ -1395,7 +1412,7 @@
       </w:r>
       <w:r>
         <w:rPr>
-          <w:rStyle w:val="OperatorTok"/>
+          <w:rStyle w:val="SpecialCharTok"/>
         </w:rPr>
         <w:t xml:space="preserve">~</w:t>
       </w:r>
@@ -1422,20 +1439,20 @@
       <w:r>
         <w:drawing>
           <wp:inline>
-            <wp:extent cx="5334000" cy="4267200"/>
+            <wp:extent cx="4620126" cy="3696101"/>
             <wp:effectExtent b="0" l="0" r="0" t="0"/>
-            <wp:docPr descr="" title="" id="1" name="Picture"/>
+            <wp:docPr descr="" title="" id="29" name="Picture"/>
             <a:graphic>
               <a:graphicData uri="http://schemas.openxmlformats.org/drawingml/2006/picture">
                 <pic:pic>
                   <pic:nvPicPr>
-                    <pic:cNvPr descr="ttest_example_files/figure-docx/unnamed-chunk-5-1.png" id="0" name="Picture"/>
+                    <pic:cNvPr descr="ttest_example_files/figure-docx/unnamed-chunk-5-1.png" id="30" name="Picture"/>
                     <pic:cNvPicPr>
                       <a:picLocks noChangeArrowheads="1" noChangeAspect="1"/>
                     </pic:cNvPicPr>
                   </pic:nvPicPr>
                   <pic:blipFill>
-                    <a:blip r:embed="rId27"/>
+                    <a:blip r:embed="rId28"/>
                     <a:stretch>
                       <a:fillRect/>
                     </a:stretch>
@@ -1443,7 +1460,7 @@
                   <pic:spPr bwMode="auto">
                     <a:xfrm>
                       <a:off x="0" y="0"/>
-                      <a:ext cx="5334000" cy="4267200"/>
+                      <a:ext cx="4620126" cy="3696101"/>
                     </a:xfrm>
                     <a:prstGeom prst="rect">
                       <a:avLst/>
@@ -1487,7 +1504,7 @@
       <w:r>
         <w:t xml:space="preserve">in de statistiekcursus (</w:t>
       </w:r>
-      <w:hyperlink r:id="rId28">
+      <w:hyperlink r:id="rId31">
         <w:r>
           <w:rPr>
             <w:rStyle w:val="Hyperlink"/>
@@ -1501,7 +1518,7 @@
       <w:r>
         <w:t xml:space="preserve"> </w:t>
       </w:r>
-      <w:hyperlink r:id="rId29">
+      <w:hyperlink r:id="rId32">
         <w:r>
           <w:rPr>
             <w:rStyle w:val="Hyperlink"/>
@@ -1515,7 +1532,7 @@
       <w:r>
         <w:t xml:space="preserve"> </w:t>
       </w:r>
-      <w:hyperlink r:id="rId30">
+      <w:hyperlink r:id="rId33">
         <w:r>
           <w:rPr>
             <w:rStyle w:val="Hyperlink"/>
@@ -1541,15 +1558,15 @@
         <w:t xml:space="preserve">Daarom kunnen we geen gebruik maken van de gepoolde variantieschatter en voeren we een Welch-modified two sample t-test uit.</w:t>
       </w:r>
     </w:p>
+    <w:bookmarkEnd w:id="34"/>
+    <w:bookmarkStart w:id="38" w:name="hypothesis-en-statistische-toets"/>
     <w:p>
       <w:pPr>
         <w:pStyle w:val="Heading1"/>
       </w:pPr>
-      <w:bookmarkStart w:id="31" w:name="hypothesis-en-statistische-toets"/>
       <w:r>
         <w:t xml:space="preserve">Hypothesis en statistische toets</w:t>
       </w:r>
-      <w:bookmarkEnd w:id="31"/>
     </w:p>
     <w:p>
       <w:pPr>
@@ -1559,15 +1576,14 @@
         <w:t xml:space="preserve">Formuleer de nul- en alternatieve hypothese voor een tweezijdige test. Voer deze test uit op het 5% significantieniveau.</w:t>
       </w:r>
     </w:p>
+    <w:bookmarkStart w:id="35" w:name="nul--en-alternatieve-hypothese"/>
     <w:p>
       <w:pPr>
         <w:pStyle w:val="Heading2"/>
       </w:pPr>
-      <w:bookmarkStart w:id="32" w:name="nul--en-alternatieve-hypothese"/>
       <w:r>
         <w:t xml:space="preserve">Nul- en alternatieve hypothese</w:t>
       </w:r>
-      <w:bookmarkEnd w:id="32"/>
     </w:p>
     <w:p>
       <w:pPr>
@@ -1587,14 +1603,15 @@
     </w:p>
     <w:p>
       <w:pPr>
+        <w:numPr>
+          <w:ilvl w:val="0"/>
+          <w:numId w:val="1003"/>
+        </w:numPr>
         <w:pStyle w:val="Compact"/>
-        <w:numPr>
-          <w:numId w:val="1003"/>
-          <w:ilvl w:val="0"/>
-        </w:numPr>
-      </w:pPr>
-      <w:r>
-        <w:rPr>
+      </w:pPr>
+      <w:r>
+        <w:rPr>
+          <w:iCs/>
           <w:i/>
         </w:rPr>
         <w:t xml:space="preserve">In symbolen</w:t>
@@ -1619,6 +1636,9 @@
           </m:sub>
         </m:sSub>
         <m:r>
+          <m:rPr>
+            <m:sty m:val="p"/>
+          </m:rPr>
           <m:t>:</m:t>
         </m:r>
         <m:sSub>
@@ -1634,6 +1654,9 @@
           </m:sub>
         </m:sSub>
         <m:r>
+          <m:rPr>
+            <m:sty m:val="p"/>
+          </m:rPr>
           <m:t>=</m:t>
         </m:r>
         <m:sSub>
@@ -1652,14 +1675,15 @@
     </w:p>
     <w:p>
       <w:pPr>
+        <w:numPr>
+          <w:ilvl w:val="0"/>
+          <w:numId w:val="1003"/>
+        </w:numPr>
         <w:pStyle w:val="Compact"/>
-        <w:numPr>
-          <w:numId w:val="1003"/>
-          <w:ilvl w:val="0"/>
-        </w:numPr>
-      </w:pPr>
-      <w:r>
-        <w:rPr>
+      </w:pPr>
+      <w:r>
+        <w:rPr>
+          <w:iCs/>
           <w:i/>
         </w:rPr>
         <w:t xml:space="preserve">In woorden</w:t>
@@ -1684,6 +1708,9 @@
           </m:sub>
         </m:sSub>
         <m:r>
+          <m:rPr>
+            <m:sty m:val="p"/>
+          </m:rPr>
           <m:t>:</m:t>
         </m:r>
       </m:oMath>
@@ -1704,14 +1731,15 @@
     </w:p>
     <w:p>
       <w:pPr>
+        <w:numPr>
+          <w:ilvl w:val="0"/>
+          <w:numId w:val="1004"/>
+        </w:numPr>
         <w:pStyle w:val="Compact"/>
-        <w:numPr>
-          <w:numId w:val="1004"/>
-          <w:ilvl w:val="0"/>
-        </w:numPr>
-      </w:pPr>
-      <w:r>
-        <w:rPr>
+      </w:pPr>
+      <w:r>
+        <w:rPr>
+          <w:iCs/>
           <w:i/>
         </w:rPr>
         <w:t xml:space="preserve">In symbolen</w:t>
@@ -1739,6 +1767,9 @@
           </m:sub>
         </m:sSub>
         <m:r>
+          <m:rPr>
+            <m:sty m:val="p"/>
+          </m:rPr>
           <m:t>:</m:t>
         </m:r>
         <m:sSub>
@@ -1754,6 +1785,9 @@
           </m:sub>
         </m:sSub>
         <m:r>
+          <m:rPr>
+            <m:sty m:val="p"/>
+          </m:rPr>
           <m:t>≠</m:t>
         </m:r>
         <m:sSub>
@@ -1772,14 +1806,15 @@
     </w:p>
     <w:p>
       <w:pPr>
+        <w:numPr>
+          <w:ilvl w:val="0"/>
+          <w:numId w:val="1004"/>
+        </w:numPr>
         <w:pStyle w:val="Compact"/>
-        <w:numPr>
-          <w:numId w:val="1004"/>
-          <w:ilvl w:val="0"/>
-        </w:numPr>
-      </w:pPr>
-      <w:r>
-        <w:rPr>
+      </w:pPr>
+      <w:r>
+        <w:rPr>
+          <w:iCs/>
           <w:i/>
         </w:rPr>
         <w:t xml:space="preserve">In woorden</w:t>
@@ -1804,6 +1839,9 @@
           </m:sub>
         </m:sSub>
         <m:r>
+          <m:rPr>
+            <m:sty m:val="p"/>
+          </m:rPr>
           <m:t>:</m:t>
         </m:r>
       </m:oMath>
@@ -1862,15 +1900,15 @@
         <w:t xml:space="preserve">: het populatiegemiddelde van de concentratie witte bloedcellen bij ratten na infectie met de pertrussis bacteriën.</w:t>
       </w:r>
     </w:p>
+    <w:bookmarkEnd w:id="35"/>
+    <w:bookmarkStart w:id="36" w:name="Xca6e8a2572fa55d0b1e0a42cff698bb1611984b"/>
     <w:p>
       <w:pPr>
         <w:pStyle w:val="Heading2"/>
       </w:pPr>
-      <w:bookmarkStart w:id="33" w:name="Xca6e8a2572fa55d0b1e0a42cff698bb1611984b"/>
       <w:r>
         <w:t xml:space="preserve">Tweezijdige two sample t-test met ongelijkheid van variantie</w:t>
       </w:r>
-      <w:bookmarkEnd w:id="33"/>
     </w:p>
     <w:p>
       <w:pPr>
@@ -1918,17 +1956,23 @@
         <w:rPr>
           <w:rStyle w:val="NormalTok"/>
         </w:rPr>
-        <w:t xml:space="preserve">test &lt;-</w:t>
-      </w:r>
-      <w:r>
-        <w:rPr>
-          <w:rStyle w:val="StringTok"/>
-        </w:rPr>
-        <w:t xml:space="preserve"> </w:t>
-      </w:r>
-      <w:r>
-        <w:rPr>
-          <w:rStyle w:val="KeywordTok"/>
+        <w:t xml:space="preserve">test </w:t>
+      </w:r>
+      <w:r>
+        <w:rPr>
+          <w:rStyle w:val="OtherTok"/>
+        </w:rPr>
+        <w:t xml:space="preserve">&lt;-</w:t>
+      </w:r>
+      <w:r>
+        <w:rPr>
+          <w:rStyle w:val="NormalTok"/>
+        </w:rPr>
+        <w:t xml:space="preserve"> </w:t>
+      </w:r>
+      <w:r>
+        <w:rPr>
+          <w:rStyle w:val="FunctionTok"/>
         </w:rPr>
         <w:t xml:space="preserve">t.test</w:t>
       </w:r>
@@ -1940,21 +1984,15 @@
       </w:r>
       <w:r>
         <w:rPr>
-          <w:rStyle w:val="OperatorTok"/>
+          <w:rStyle w:val="SpecialCharTok"/>
         </w:rPr>
         <w:t xml:space="preserve">~</w:t>
       </w:r>
       <w:r>
         <w:rPr>
-          <w:rStyle w:val="StringTok"/>
-        </w:rPr>
-        <w:t xml:space="preserve"> </w:t>
-      </w:r>
-      <w:r>
-        <w:rPr>
-          <w:rStyle w:val="NormalTok"/>
-        </w:rPr>
-        <w:t xml:space="preserve">groep,wbcon)</w:t>
+          <w:rStyle w:val="NormalTok"/>
+        </w:rPr>
+        <w:t xml:space="preserve"> groep,wbcon)</w:t>
       </w:r>
       <w:r>
         <w:br/>
@@ -2067,15 +2105,15 @@
         <w:t xml:space="preserve">##        12215.92        35750.81</w:t>
       </w:r>
     </w:p>
+    <w:bookmarkEnd w:id="36"/>
+    <w:bookmarkStart w:id="37" w:name="interpretatie"/>
     <w:p>
       <w:pPr>
         <w:pStyle w:val="Heading2"/>
       </w:pPr>
-      <w:bookmarkStart w:id="34" w:name="interpretatie"/>
       <w:r>
         <w:t xml:space="preserve">Interpretatie</w:t>
       </w:r>
-      <w:bookmarkEnd w:id="34"/>
     </w:p>
     <w:p>
       <w:pPr>
@@ -2092,6 +2130,9 @@
           <m:t>α</m:t>
         </m:r>
         <m:r>
+          <m:rPr>
+            <m:sty m:val="p"/>
+          </m:rPr>
           <m:t>=</m:t>
         </m:r>
         <m:r>
@@ -2116,6 +2157,7 @@
       </w:pPr>
       <w:r>
         <w:rPr>
+          <w:bCs/>
           <w:b/>
         </w:rPr>
         <w:t xml:space="preserve">We hebben dus geschat dat het werkelijke gemiddelde verschil in concentratie witte bloedcellen tussen de controle groep en de behandelde groep met 95% kans tussen -32311 bloedcellen/mm</w:t>
@@ -2136,26 +2178,29 @@
       </m:oMath>
       <w:r>
         <w:rPr>
+          <w:bCs/>
           <w:b/>
         </w:rPr>
         <w:t xml:space="preserve"> </w:t>
       </w:r>
       <w:r>
         <w:rPr>
+          <w:bCs/>
           <w:b/>
         </w:rPr>
         <w:t xml:space="preserve">en -14758 ligt.</w:t>
       </w:r>
     </w:p>
+    <w:bookmarkEnd w:id="37"/>
+    <w:bookmarkEnd w:id="38"/>
+    <w:bookmarkStart w:id="39" w:name="conclusie"/>
     <w:p>
       <w:pPr>
         <w:pStyle w:val="Heading1"/>
       </w:pPr>
-      <w:bookmarkStart w:id="35" w:name="conclusie"/>
       <w:r>
         <w:t xml:space="preserve">Conclusie</w:t>
       </w:r>
-      <w:bookmarkEnd w:id="35"/>
     </w:p>
     <w:p>
       <w:pPr>
@@ -2191,6 +2236,7 @@
         <w:t xml:space="preserve">hoger bij ratten na infectie met pertrussis dan bij ratten die de controlebehandeling ondergaan (95% BI [14758, 32311]).</w:t>
       </w:r>
     </w:p>
+    <w:bookmarkEnd w:id="39"/>
     <w:sectPr/>
   </w:body>
 </w:document>
@@ -2222,17 +2268,14 @@
 <file path=word/numbering.xml><?xml version="1.0" encoding="utf-8"?>
 <w:numbering xmlns:w="http://schemas.openxmlformats.org/wordprocessingml/2006/main">
   <w:abstractNum w:abstractNumId="990">
-    <w:nsid w:val="2c1ae401"/>
+    <w:nsid w:val="A990"/>
     <w:multiLevelType w:val="multilevel"/>
     <w:lvl w:ilvl="0">
       <w:numFmt w:val="bullet"/>
       <w:lvlText w:val=" "/>
       <w:lvlJc w:val="left"/>
       <w:pPr>
-        <w:tabs>
-          <w:tab w:val="num" w:pos="0"/>
-        </w:tabs>
-        <w:ind w:left="480" w:hanging="480"/>
+        <w:ind w:left="720" w:hanging="480"/>
       </w:pPr>
     </w:lvl>
     <w:lvl w:ilvl="1">
@@ -2240,10 +2283,7 @@
       <w:lvlText w:val=" "/>
       <w:lvlJc w:val="left"/>
       <w:pPr>
-        <w:tabs>
-          <w:tab w:val="num" w:pos="720"/>
-        </w:tabs>
-        <w:ind w:left="1200" w:hanging="480"/>
+        <w:ind w:left="1440" w:hanging="480"/>
       </w:pPr>
     </w:lvl>
     <w:lvl w:ilvl="2">
@@ -2251,10 +2291,7 @@
       <w:lvlText w:val=" "/>
       <w:lvlJc w:val="left"/>
       <w:pPr>
-        <w:tabs>
-          <w:tab w:val="num" w:pos="1440"/>
-        </w:tabs>
-        <w:ind w:left="1920" w:hanging="480"/>
+        <w:ind w:left="2160" w:hanging="480"/>
       </w:pPr>
     </w:lvl>
     <w:lvl w:ilvl="3">
@@ -2262,10 +2299,7 @@
       <w:lvlText w:val=" "/>
       <w:lvlJc w:val="left"/>
       <w:pPr>
-        <w:tabs>
-          <w:tab w:val="num" w:pos="2160"/>
-        </w:tabs>
-        <w:ind w:left="2640" w:hanging="480"/>
+        <w:ind w:left="2880" w:hanging="480"/>
       </w:pPr>
     </w:lvl>
     <w:lvl w:ilvl="4">
@@ -2273,10 +2307,7 @@
       <w:lvlText w:val=" "/>
       <w:lvlJc w:val="left"/>
       <w:pPr>
-        <w:tabs>
-          <w:tab w:val="num" w:pos="2880"/>
-        </w:tabs>
-        <w:ind w:left="3360" w:hanging="480"/>
+        <w:ind w:left="3600" w:hanging="480"/>
       </w:pPr>
     </w:lvl>
     <w:lvl w:ilvl="5">
@@ -2284,10 +2315,7 @@
       <w:lvlText w:val=" "/>
       <w:lvlJc w:val="left"/>
       <w:pPr>
-        <w:tabs>
-          <w:tab w:val="num" w:pos="3600"/>
-        </w:tabs>
-        <w:ind w:left="4080" w:hanging="480"/>
+        <w:ind w:left="4320" w:hanging="480"/>
       </w:pPr>
     </w:lvl>
     <w:lvl w:ilvl="6">
@@ -2295,10 +2323,7 @@
       <w:lvlText w:val=" "/>
       <w:lvlJc w:val="left"/>
       <w:pPr>
-        <w:tabs>
-          <w:tab w:val="num" w:pos="4320"/>
-        </w:tabs>
-        <w:ind w:left="4800" w:hanging="480"/>
+        <w:ind w:left="5040" w:hanging="480"/>
       </w:pPr>
     </w:lvl>
     <w:lvl w:ilvl="7">
@@ -2306,10 +2331,7 @@
       <w:lvlText w:val=" "/>
       <w:lvlJc w:val="left"/>
       <w:pPr>
-        <w:tabs>
-          <w:tab w:val="num" w:pos="5040"/>
-        </w:tabs>
-        <w:ind w:left="5520" w:hanging="480"/>
+        <w:ind w:left="5760" w:hanging="480"/>
       </w:pPr>
     </w:lvl>
     <w:lvl w:ilvl="8">
@@ -2317,25 +2339,19 @@
       <w:lvlText w:val=" "/>
       <w:lvlJc w:val="left"/>
       <w:pPr>
-        <w:tabs>
-          <w:tab w:val="num" w:pos="5760"/>
-        </w:tabs>
-        <w:ind w:left="6240" w:hanging="480"/>
+        <w:ind w:left="6480" w:hanging="480"/>
       </w:pPr>
     </w:lvl>
   </w:abstractNum>
   <w:abstractNum w:abstractNumId="991">
-    <w:nsid w:val="ea454b4c"/>
+    <w:nsid w:val="A991"/>
     <w:multiLevelType w:val="multilevel"/>
     <w:lvl w:ilvl="0">
       <w:numFmt w:val="bullet"/>
       <w:lvlText w:val="•"/>
       <w:lvlJc w:val="left"/>
       <w:pPr>
-        <w:tabs>
-          <w:tab w:val="num" w:pos="0"/>
-        </w:tabs>
-        <w:ind w:left="480" w:hanging="480"/>
+        <w:ind w:left="720" w:hanging="480"/>
       </w:pPr>
     </w:lvl>
     <w:lvl w:ilvl="1">
@@ -2343,10 +2359,7 @@
       <w:lvlText w:val="–"/>
       <w:lvlJc w:val="left"/>
       <w:pPr>
-        <w:tabs>
-          <w:tab w:val="num" w:pos="720"/>
-        </w:tabs>
-        <w:ind w:left="1200" w:hanging="480"/>
+        <w:ind w:left="1440" w:hanging="480"/>
       </w:pPr>
     </w:lvl>
     <w:lvl w:ilvl="2">
@@ -2354,10 +2367,7 @@
       <w:lvlText w:val="•"/>
       <w:lvlJc w:val="left"/>
       <w:pPr>
-        <w:tabs>
-          <w:tab w:val="num" w:pos="1440"/>
-        </w:tabs>
-        <w:ind w:left="1920" w:hanging="480"/>
+        <w:ind w:left="2160" w:hanging="480"/>
       </w:pPr>
     </w:lvl>
     <w:lvl w:ilvl="3">
@@ -2365,10 +2375,7 @@
       <w:lvlText w:val="–"/>
       <w:lvlJc w:val="left"/>
       <w:pPr>
-        <w:tabs>
-          <w:tab w:val="num" w:pos="2160"/>
-        </w:tabs>
-        <w:ind w:left="2640" w:hanging="480"/>
+        <w:ind w:left="2880" w:hanging="480"/>
       </w:pPr>
     </w:lvl>
     <w:lvl w:ilvl="4">
@@ -2376,10 +2383,7 @@
       <w:lvlText w:val="•"/>
       <w:lvlJc w:val="left"/>
       <w:pPr>
-        <w:tabs>
-          <w:tab w:val="num" w:pos="2880"/>
-        </w:tabs>
-        <w:ind w:left="3360" w:hanging="480"/>
+        <w:ind w:left="3600" w:hanging="480"/>
       </w:pPr>
     </w:lvl>
     <w:lvl w:ilvl="5">
@@ -2387,10 +2391,7 @@
       <w:lvlText w:val="–"/>
       <w:lvlJc w:val="left"/>
       <w:pPr>
-        <w:tabs>
-          <w:tab w:val="num" w:pos="3600"/>
-        </w:tabs>
-        <w:ind w:left="4080" w:hanging="480"/>
+        <w:ind w:left="4320" w:hanging="480"/>
       </w:pPr>
     </w:lvl>
     <w:lvl w:ilvl="6">
@@ -2398,10 +2399,7 @@
       <w:lvlText w:val="•"/>
       <w:lvlJc w:val="left"/>
       <w:pPr>
-        <w:tabs>
-          <w:tab w:val="num" w:pos="4320"/>
-        </w:tabs>
-        <w:ind w:left="4800" w:hanging="480"/>
+        <w:ind w:left="5040" w:hanging="480"/>
       </w:pPr>
     </w:lvl>
     <w:lvl w:ilvl="7">
@@ -2409,10 +2407,7 @@
       <w:lvlText w:val="–"/>
       <w:lvlJc w:val="left"/>
       <w:pPr>
-        <w:tabs>
-          <w:tab w:val="num" w:pos="5040"/>
-        </w:tabs>
-        <w:ind w:left="5520" w:hanging="480"/>
+        <w:ind w:left="5760" w:hanging="480"/>
       </w:pPr>
     </w:lvl>
     <w:lvl w:ilvl="8">
@@ -2420,10 +2415,7 @@
       <w:lvlText w:val="•"/>
       <w:lvlJc w:val="left"/>
       <w:pPr>
-        <w:tabs>
-          <w:tab w:val="num" w:pos="5760"/>
-        </w:tabs>
-        <w:ind w:left="6240" w:hanging="480"/>
+        <w:ind w:left="6480" w:hanging="480"/>
       </w:pPr>
     </w:lvl>
   </w:abstractNum>
@@ -2450,10 +2442,10 @@
   <w:docDefaults>
     <w:rPrDefault>
       <w:rPr>
-        <w:rFonts w:asciiTheme="minorHAnsi" w:eastAsiaTheme="minorHAnsi" w:hAnsiTheme="minorHAnsi" w:cstheme="minorBidi"/>
+        <w:rFonts w:asciiTheme="minorHAnsi" w:cstheme="minorBidi" w:eastAsiaTheme="minorHAnsi" w:hAnsiTheme="minorHAnsi"/>
         <w:sz w:val="24"/>
         <w:szCs w:val="24"/>
-        <w:lang w:val="en-US" w:eastAsia="en-US" w:bidi="ar-SA"/>
+        <w:lang w:bidi="ar-SA" w:eastAsia="en-US" w:val="en-US"/>
       </w:rPr>
     </w:rPrDefault>
     <w:pPrDefault>
@@ -2462,35 +2454,35 @@
       </w:pPr>
     </w:pPrDefault>
   </w:docDefaults>
-  <w:latentStyles w:defLockedState="0" w:defUIPriority="0" w:defSemiHidden="0" w:defUnhideWhenUsed="0" w:defQFormat="0" w:count="276"/>
-  <w:style w:type="paragraph" w:default="1" w:styleId="Normal">
+  <w:latentStyles w:count="276" w:defLockedState="0" w:defQFormat="0" w:defSemiHidden="0" w:defUIPriority="0" w:defUnhideWhenUsed="0"/>
+  <w:style w:default="1" w:styleId="Normal" w:type="paragraph">
     <w:name w:val="Normal"/>
     <w:qFormat/>
   </w:style>
-  <w:style w:type="paragraph" w:styleId="BodyText">
+  <w:style w:styleId="BodyText" w:type="paragraph">
     <w:name w:val="Body Text"/>
     <w:basedOn w:val="Normal"/>
     <w:link w:val="BodyTextChar"/>
     <w:pPr>
-      <w:spacing w:before="180" w:after="180"/>
+      <w:spacing w:after="180" w:before="180"/>
     </w:pPr>
     <w:qFormat/>
   </w:style>
-  <w:style w:type="paragraph" w:customStyle="1" w:styleId="FirstParagraph">
+  <w:style w:customStyle="1" w:styleId="FirstParagraph" w:type="paragraph">
     <w:name w:val="First Paragraph"/>
     <w:basedOn w:val="BodyText"/>
     <w:next w:val="BodyText"/>
     <w:qFormat/>
   </w:style>
-  <w:style w:type="paragraph" w:customStyle="1" w:styleId="Compact">
+  <w:style w:customStyle="1" w:styleId="Compact" w:type="paragraph">
     <w:name w:val="Compact"/>
     <w:basedOn w:val="BodyText"/>
     <w:qFormat/>
     <w:pPr>
-      <w:spacing w:before="36" w:after="36"/>
+      <w:spacing w:after="36" w:before="36"/>
     </w:pPr>
   </w:style>
-  <w:style w:type="paragraph" w:styleId="Title">
+  <w:style w:styleId="Title" w:type="paragraph">
     <w:name w:val="Title"/>
     <w:basedOn w:val="Normal"/>
     <w:next w:val="BodyText"/>
@@ -2498,19 +2490,19 @@
     <w:pPr>
       <w:keepNext/>
       <w:keepLines/>
-      <w:spacing w:before="480" w:after="240"/>
+      <w:spacing w:after="240" w:before="480"/>
       <w:jc w:val="center"/>
     </w:pPr>
     <w:rPr>
-      <w:rFonts w:asciiTheme="majorHAnsi" w:eastAsiaTheme="majorEastAsia" w:hAnsiTheme="majorHAnsi" w:cstheme="majorBidi"/>
+      <w:rFonts w:asciiTheme="majorHAnsi" w:cstheme="majorBidi" w:eastAsiaTheme="majorEastAsia" w:hAnsiTheme="majorHAnsi"/>
       <w:b/>
       <w:bCs/>
-      <w:color w:val="345A8A" w:themeColor="accent1" w:themeShade="B5"/>
+      <w:color w:themeColor="accent1" w:themeShade="B5" w:val="345A8A"/>
       <w:sz w:val="36"/>
       <w:szCs w:val="36"/>
     </w:rPr>
   </w:style>
-  <w:style w:type="paragraph" w:styleId="Subtitle">
+  <w:style w:styleId="Subtitle" w:type="paragraph">
     <w:name w:val="Subtitle"/>
     <w:basedOn w:val="Title"/>
     <w:next w:val="BodyText"/>
@@ -2518,7 +2510,7 @@
     <w:pPr>
       <w:keepNext/>
       <w:keepLines/>
-      <w:spacing w:before="240" w:after="240"/>
+      <w:spacing w:after="240" w:before="240"/>
       <w:jc w:val="center"/>
     </w:pPr>
     <w:rPr>
@@ -2526,7 +2518,7 @@
       <w:szCs w:val="30"/>
     </w:rPr>
   </w:style>
-  <w:style w:type="paragraph" w:customStyle="1" w:styleId="Author">
+  <w:style w:customStyle="1" w:styleId="Author" w:type="paragraph">
     <w:name w:val="Author"/>
     <w:next w:val="BodyText"/>
     <w:qFormat/>
@@ -2536,7 +2528,7 @@
       <w:jc w:val="center"/>
     </w:pPr>
   </w:style>
-  <w:style w:type="paragraph" w:styleId="Date">
+  <w:style w:styleId="Date" w:type="paragraph">
     <w:name w:val="Date"/>
     <w:next w:val="BodyText"/>
     <w:qFormat/>
@@ -2546,7 +2538,7 @@
       <w:jc w:val="center"/>
     </w:pPr>
   </w:style>
-  <w:style w:type="paragraph" w:customStyle="1" w:styleId="Abstract">
+  <w:style w:customStyle="1" w:styleId="Abstract" w:type="paragraph">
     <w:name w:val="Abstract"/>
     <w:basedOn w:val="Normal"/>
     <w:next w:val="BodyText"/>
@@ -2554,14 +2546,14 @@
     <w:pPr>
       <w:keepNext/>
       <w:keepLines/>
-      <w:spacing w:before="300" w:after="300"/>
+      <w:spacing w:after="300" w:before="300"/>
     </w:pPr>
     <w:rPr>
       <w:sz w:val="20"/>
       <w:szCs w:val="20"/>
     </w:rPr>
   </w:style>
-  <w:style w:type="paragraph" w:styleId="Bibliography">
+  <w:style w:styleId="Bibliography" w:type="paragraph">
     <w:name w:val="Bibliography"/>
     <w:basedOn w:val="Normal"/>
     <w:next w:val="Bibliography"/>
@@ -2569,7 +2561,7 @@
     <w:pPr/>
     <w:rPr/>
   </w:style>
-  <w:style w:type="paragraph" w:styleId="Heading1">
+  <w:style w:styleId="Heading1" w:type="paragraph">
     <w:name w:val="Heading 1"/>
     <w:basedOn w:val="Normal"/>
     <w:next w:val="BodyText"/>
@@ -2578,19 +2570,19 @@
     <w:pPr>
       <w:keepNext/>
       <w:keepLines/>
-      <w:spacing w:before="480" w:after="0"/>
+      <w:spacing w:after="0" w:before="480"/>
       <w:outlineLvl w:val="0"/>
     </w:pPr>
     <w:rPr>
-      <w:rFonts w:asciiTheme="majorHAnsi" w:eastAsiaTheme="majorEastAsia" w:hAnsiTheme="majorHAnsi" w:cstheme="majorBidi"/>
+      <w:rFonts w:asciiTheme="majorHAnsi" w:cstheme="majorBidi" w:eastAsiaTheme="majorEastAsia" w:hAnsiTheme="majorHAnsi"/>
       <w:b/>
       <w:bCs/>
-      <w:color w:val="345A8A" w:themeColor="accent1" w:themeShade="B5"/>
+      <w:color w:themeColor="accent1" w:val="4F81BD"/>
       <w:sz w:val="32"/>
       <w:szCs w:val="32"/>
     </w:rPr>
   </w:style>
-  <w:style w:type="paragraph" w:styleId="Heading2">
+  <w:style w:styleId="Heading2" w:type="paragraph">
     <w:name w:val="Heading 2"/>
     <w:basedOn w:val="Normal"/>
     <w:next w:val="BodyText"/>
@@ -2600,19 +2592,19 @@
     <w:pPr>
       <w:keepNext/>
       <w:keepLines/>
-      <w:spacing w:before="200" w:after="0"/>
+      <w:spacing w:after="0" w:before="200"/>
       <w:outlineLvl w:val="1"/>
     </w:pPr>
     <w:rPr>
-      <w:rFonts w:asciiTheme="majorHAnsi" w:eastAsiaTheme="majorEastAsia" w:hAnsiTheme="majorHAnsi" w:cstheme="majorBidi"/>
+      <w:rFonts w:asciiTheme="majorHAnsi" w:cstheme="majorBidi" w:eastAsiaTheme="majorEastAsia" w:hAnsiTheme="majorHAnsi"/>
       <w:b/>
       <w:bCs/>
-      <w:color w:val="4F81BD" w:themeColor="accent1"/>
-      <w:sz w:val="32"/>
-      <w:szCs w:val="32"/>
-    </w:rPr>
-  </w:style>
-  <w:style w:type="paragraph" w:styleId="Heading3">
+      <w:color w:themeColor="accent1" w:val="4F81BD"/>
+      <w:sz w:val="28"/>
+      <w:szCs w:val="28"/>
+    </w:rPr>
+  </w:style>
+  <w:style w:styleId="Heading3" w:type="paragraph">
     <w:name w:val="Heading 3"/>
     <w:basedOn w:val="Normal"/>
     <w:next w:val="BodyText"/>
@@ -2622,19 +2614,19 @@
     <w:pPr>
       <w:keepNext/>
       <w:keepLines/>
-      <w:spacing w:before="200" w:after="0"/>
+      <w:spacing w:after="0" w:before="200"/>
       <w:outlineLvl w:val="2"/>
     </w:pPr>
     <w:rPr>
-      <w:rFonts w:asciiTheme="majorHAnsi" w:eastAsiaTheme="majorEastAsia" w:hAnsiTheme="majorHAnsi" w:cstheme="majorBidi"/>
+      <w:rFonts w:asciiTheme="majorHAnsi" w:cstheme="majorBidi" w:eastAsiaTheme="majorEastAsia" w:hAnsiTheme="majorHAnsi"/>
       <w:b/>
       <w:bCs/>
-      <w:color w:val="4F81BD" w:themeColor="accent1"/>
-      <w:sz w:val="28"/>
-      <w:szCs w:val="28"/>
-    </w:rPr>
-  </w:style>
-  <w:style w:type="paragraph" w:styleId="Heading4">
+      <w:color w:themeColor="accent1" w:val="4F81BD"/>
+      <w:sz w:val="24"/>
+      <w:szCs w:val="24"/>
+    </w:rPr>
+  </w:style>
+  <w:style w:styleId="Heading4" w:type="paragraph">
     <w:name w:val="Heading 4"/>
     <w:basedOn w:val="Normal"/>
     <w:next w:val="BodyText"/>
@@ -2644,19 +2636,19 @@
     <w:pPr>
       <w:keepNext/>
       <w:keepLines/>
-      <w:spacing w:before="200" w:after="0"/>
+      <w:spacing w:after="0" w:before="200"/>
       <w:outlineLvl w:val="3"/>
     </w:pPr>
     <w:rPr>
-      <w:rFonts w:asciiTheme="majorHAnsi" w:eastAsiaTheme="majorEastAsia" w:hAnsiTheme="majorHAnsi" w:cstheme="majorBidi"/>
-      <w:b/>
+      <w:rFonts w:asciiTheme="majorHAnsi" w:cstheme="majorBidi" w:eastAsiaTheme="majorEastAsia" w:hAnsiTheme="majorHAnsi"/>
+      <w:i/>
       <w:bCs/>
-      <w:color w:val="4F81BD" w:themeColor="accent1"/>
+      <w:color w:themeColor="accent1" w:val="4F81BD"/>
       <w:sz w:val="24"/>
       <w:szCs w:val="24"/>
     </w:rPr>
   </w:style>
-  <w:style w:type="paragraph" w:styleId="Heading5">
+  <w:style w:styleId="Heading5" w:type="paragraph">
     <w:name w:val="Heading 5"/>
     <w:basedOn w:val="Normal"/>
     <w:next w:val="BodyText"/>
@@ -2666,19 +2658,18 @@
     <w:pPr>
       <w:keepNext/>
       <w:keepLines/>
-      <w:spacing w:before="200" w:after="0"/>
+      <w:spacing w:after="0" w:before="200"/>
       <w:outlineLvl w:val="4"/>
     </w:pPr>
     <w:rPr>
-      <w:rFonts w:asciiTheme="majorHAnsi" w:eastAsiaTheme="majorEastAsia" w:hAnsiTheme="majorHAnsi" w:cstheme="majorBidi"/>
-      <w:i/>
+      <w:rFonts w:asciiTheme="majorHAnsi" w:cstheme="majorBidi" w:eastAsiaTheme="majorEastAsia" w:hAnsiTheme="majorHAnsi"/>
       <w:iCs/>
-      <w:color w:val="4F81BD" w:themeColor="accent1"/>
+      <w:color w:themeColor="accent1" w:val="4F81BD"/>
       <w:sz w:val="24"/>
       <w:szCs w:val="24"/>
     </w:rPr>
   </w:style>
-  <w:style w:type="paragraph" w:styleId="Heading6">
+  <w:style w:styleId="Heading6" w:type="paragraph">
     <w:name w:val="Heading 6"/>
     <w:basedOn w:val="Normal"/>
     <w:next w:val="BodyText"/>
@@ -2688,17 +2679,17 @@
     <w:pPr>
       <w:keepNext/>
       <w:keepLines/>
-      <w:spacing w:before="200" w:after="0"/>
+      <w:spacing w:after="0" w:before="200"/>
       <w:outlineLvl w:val="5"/>
     </w:pPr>
     <w:rPr>
-      <w:rFonts w:asciiTheme="majorHAnsi" w:eastAsiaTheme="majorEastAsia" w:hAnsiTheme="majorHAnsi" w:cstheme="majorBidi"/>
-      <w:color w:val="4F81BD" w:themeColor="accent1"/>
+      <w:rFonts w:asciiTheme="majorHAnsi" w:cstheme="majorBidi" w:eastAsiaTheme="majorEastAsia" w:hAnsiTheme="majorHAnsi"/>
+      <w:color w:themeColor="accent1" w:val="4F81BD"/>
       <w:sz w:val="24"/>
       <w:szCs w:val="24"/>
     </w:rPr>
   </w:style>
-  <w:style w:type="paragraph" w:styleId="Heading7">
+  <w:style w:styleId="Heading7" w:type="paragraph">
     <w:name w:val="Heading 7"/>
     <w:basedOn w:val="Normal"/>
     <w:next w:val="BodyText"/>
@@ -2708,17 +2699,17 @@
     <w:pPr>
       <w:keepNext/>
       <w:keepLines/>
-      <w:spacing w:before="200" w:after="0"/>
+      <w:spacing w:after="0" w:before="200"/>
       <w:outlineLvl w:val="6"/>
     </w:pPr>
     <w:rPr>
-      <w:rFonts w:asciiTheme="majorHAnsi" w:eastAsiaTheme="majorEastAsia" w:hAnsiTheme="majorHAnsi" w:cstheme="majorBidi"/>
-      <w:color w:val="4F81BD" w:themeColor="accent1"/>
+      <w:rFonts w:asciiTheme="majorHAnsi" w:cstheme="majorBidi" w:eastAsiaTheme="majorEastAsia" w:hAnsiTheme="majorHAnsi"/>
+      <w:color w:themeColor="accent1" w:val="4F81BD"/>
       <w:sz w:val="24"/>
       <w:szCs w:val="24"/>
     </w:rPr>
   </w:style>
-  <w:style w:type="paragraph" w:styleId="Heading8">
+  <w:style w:styleId="Heading8" w:type="paragraph">
     <w:name w:val="Heading 8"/>
     <w:basedOn w:val="Normal"/>
     <w:next w:val="BodyText"/>
@@ -2728,17 +2719,17 @@
     <w:pPr>
       <w:keepNext/>
       <w:keepLines/>
-      <w:spacing w:before="200" w:after="0"/>
+      <w:spacing w:after="0" w:before="200"/>
       <w:outlineLvl w:val="7"/>
     </w:pPr>
     <w:rPr>
-      <w:rFonts w:asciiTheme="majorHAnsi" w:eastAsiaTheme="majorEastAsia" w:hAnsiTheme="majorHAnsi" w:cstheme="majorBidi"/>
-      <w:color w:val="4F81BD" w:themeColor="accent1"/>
+      <w:rFonts w:asciiTheme="majorHAnsi" w:cstheme="majorBidi" w:eastAsiaTheme="majorEastAsia" w:hAnsiTheme="majorHAnsi"/>
+      <w:color w:themeColor="accent1" w:val="4F81BD"/>
       <w:sz w:val="24"/>
       <w:szCs w:val="24"/>
     </w:rPr>
   </w:style>
-  <w:style w:type="paragraph" w:styleId="Heading9">
+  <w:style w:styleId="Heading9" w:type="paragraph">
     <w:name w:val="Heading 9"/>
     <w:basedOn w:val="Normal"/>
     <w:next w:val="BodyText"/>
@@ -2748,17 +2739,17 @@
     <w:pPr>
       <w:keepNext/>
       <w:keepLines/>
-      <w:spacing w:before="200" w:after="0"/>
+      <w:spacing w:after="0" w:before="200"/>
       <w:outlineLvl w:val="8"/>
     </w:pPr>
     <w:rPr>
-      <w:rFonts w:asciiTheme="majorHAnsi" w:eastAsiaTheme="majorEastAsia" w:hAnsiTheme="majorHAnsi" w:cstheme="majorBidi"/>
-      <w:color w:val="4F81BD" w:themeColor="accent1"/>
+      <w:rFonts w:asciiTheme="majorHAnsi" w:cstheme="majorBidi" w:eastAsiaTheme="majorEastAsia" w:hAnsiTheme="majorHAnsi"/>
+      <w:color w:themeColor="accent1" w:val="4F81BD"/>
       <w:sz w:val="24"/>
       <w:szCs w:val="24"/>
     </w:rPr>
   </w:style>
-  <w:style w:type="paragraph" w:styleId="BlockText">
+  <w:style w:styleId="BlockText" w:type="paragraph">
     <w:name w:val="Block Text"/>
     <w:basedOn w:val="BodyText"/>
     <w:next w:val="BodyText"/>
@@ -2766,17 +2757,11 @@
     <w:unhideWhenUsed/>
     <w:qFormat/>
     <w:pPr>
-      <w:spacing w:before="100" w:after="100"/>
-      <w:ind w:firstLine="0"/>
+      <w:spacing w:after="100" w:before="100"/>
+      <w:ind w:firstLine="0" w:left="480" w:right="480"/>
     </w:pPr>
-    <w:rPr>
-      <w:rFonts w:asciiTheme="majorHAnsi" w:eastAsiaTheme="majorEastAsia" w:hAnsiTheme="majorHAnsi" w:cstheme="majorBidi"/>
-      <w:bCs/>
-      <w:sz w:val="20"/>
-      <w:szCs w:val="20"/>
-    </w:rPr>
-  </w:style>
-  <w:style w:type="paragraph" w:styleId="FootnoteText">
+  </w:style>
+  <w:style w:styleId="FootnoteText" w:type="paragraph">
     <w:name w:val="Footnote Text"/>
     <w:basedOn w:val="Normal"/>
     <w:next w:val="FootnoteText"/>
@@ -2784,28 +2769,43 @@
     <w:unhideWhenUsed/>
     <w:qFormat/>
   </w:style>
-  <w:style w:type="character" w:default="1" w:styleId="DefaultParagraphFont">
+  <w:style w:default="1" w:styleId="DefaultParagraphFont" w:type="character">
     <w:name w:val="Default Paragraph Font"/>
     <w:semiHidden/>
     <w:unhideWhenUsed/>
   </w:style>
-  <w:style w:type="table" w:default="1" w:styleId="Table">
+  <w:style w:default="1" w:styleId="Table" w:type="table">
     <w:name w:val="Table"/>
     <w:basedOn w:val="TableNormal"/>
     <w:semiHidden/>
     <w:unhideWhenUsed/>
     <w:qFormat/>
     <w:tblPr>
-      <w:tblInd w:w="0" w:type="dxa"/>
+      <w:tblInd w:type="dxa" w:w="0"/>
       <w:tblCellMar>
-        <w:top w:w="0" w:type="dxa"/>
-        <w:left w:w="108" w:type="dxa"/>
-        <w:bottom w:w="0" w:type="dxa"/>
-        <w:right w:w="108" w:type="dxa"/>
+        <w:top w:type="dxa" w:w="0"/>
+        <w:left w:type="dxa" w:w="108"/>
+        <w:bottom w:type="dxa" w:w="0"/>
+        <w:right w:type="dxa" w:w="108"/>
       </w:tblCellMar>
     </w:tblPr>
-  </w:style>
-  <w:style w:type="paragraph" w:customStyle="1" w:styleId="DefinitionTerm">
+    <w:tblStylePr w:type="firstRow">
+      <w:tblPr>
+        <w:jc w:val="left"/>
+        <w:tblInd w:type="dxa" w:w="0"/>
+      </w:tblPr>
+      <w:trPr>
+        <w:jc w:val="left"/>
+      </w:trPr>
+      <w:tcPr>
+        <w:vAlign w:val="bottom"/>
+        <w:tcBorders>
+          <w:bottom w:val="single"/>
+        </w:tcBorders>
+      </w:tcPr>
+    </w:tblStylePr>
+  </w:style>
+  <w:style w:customStyle="1" w:styleId="DefinitionTerm" w:type="paragraph">
     <w:name w:val="Definition Term"/>
     <w:basedOn w:val="Normal"/>
     <w:next w:val="Definition"/>
@@ -2818,49 +2818,49 @@
       <w:b/>
     </w:rPr>
   </w:style>
-  <w:style w:type="paragraph" w:customStyle="1" w:styleId="Definition">
+  <w:style w:customStyle="1" w:styleId="Definition" w:type="paragraph">
     <w:name w:val="Definition"/>
     <w:basedOn w:val="Normal"/>
   </w:style>
-  <w:style w:type="paragraph" w:styleId="Caption">
+  <w:style w:styleId="Caption" w:type="paragraph">
     <w:name w:val="Caption"/>
     <w:basedOn w:val="Normal"/>
     <w:link w:val="BodyTextChar"/>
     <w:pPr>
-      <w:spacing w:before="0" w:after="120"/>
+      <w:spacing w:after="120" w:before="0"/>
     </w:pPr>
     <w:rPr>
       <w:i/>
     </w:rPr>
   </w:style>
-  <w:style w:type="paragraph" w:customStyle="1" w:styleId="TableCaption">
+  <w:style w:customStyle="1" w:styleId="TableCaption" w:type="paragraph">
     <w:name w:val="Table Caption"/>
     <w:basedOn w:val="Caption"/>
     <w:pPr>
       <w:keepNext/>
     </w:pPr>
   </w:style>
-  <w:style w:type="paragraph" w:customStyle="1" w:styleId="ImageCaption">
+  <w:style w:customStyle="1" w:styleId="ImageCaption" w:type="paragraph">
     <w:name w:val="Image Caption"/>
     <w:basedOn w:val="Caption"/>
   </w:style>
-  <w:style w:type="paragraph" w:customStyle="1" w:styleId="Figure">
+  <w:style w:customStyle="1" w:styleId="Figure" w:type="paragraph">
     <w:name w:val="Figure"/>
     <w:basedOn w:val="Normal"/>
   </w:style>
-  <w:style w:type="paragraph" w:customStyle="1" w:styleId="CaptionedFigure">
+  <w:style w:customStyle="1" w:styleId="CaptionedFigure" w:type="paragraph">
     <w:name w:val="Captioned Figure"/>
     <w:basedOn w:val="Figure"/>
     <w:pPr>
       <w:keepNext/>
     </w:pPr>
   </w:style>
-  <w:style w:type="character" w:customStyle="1" w:styleId="BodyTextChar">
+  <w:style w:customStyle="1" w:styleId="BodyTextChar" w:type="character">
     <w:name w:val="Body Text Char"/>
     <w:basedOn w:val="DefaultParagraphFont"/>
     <w:link w:val="BodyText"/>
   </w:style>
-  <w:style w:type="character" w:customStyle="1" w:styleId="VerbatimChar">
+  <w:style w:customStyle="1" w:styleId="VerbatimChar" w:type="character">
     <w:name w:val="Verbatim Char"/>
     <w:basedOn w:val="BodyTextChar"/>
     <w:rPr>
@@ -2868,21 +2868,25 @@
       <w:sz w:val="22"/>
     </w:rPr>
   </w:style>
-  <w:style w:type="character" w:styleId="FootnoteReference">
+  <w:style w:customStyle="1" w:styleId="SectionNumber" w:type="character">
+    <w:name w:val="Section Number"/>
+    <w:basedOn w:val="BodyTextChar"/>
+  </w:style>
+  <w:style w:styleId="FootnoteReference" w:type="character">
     <w:name w:val="Footnote Reference"/>
     <w:basedOn w:val="BodyTextChar"/>
     <w:rPr>
       <w:vertAlign w:val="superscript"/>
     </w:rPr>
   </w:style>
-  <w:style w:type="character" w:styleId="Hyperlink">
+  <w:style w:styleId="Hyperlink" w:type="character">
     <w:name w:val="Hyperlink"/>
     <w:basedOn w:val="BodyTextChar"/>
     <w:rPr>
-      <w:color w:val="4F81BD" w:themeColor="accent1"/>
-    </w:rPr>
-  </w:style>
-  <w:style w:type="paragraph" w:styleId="TOCHeading">
+      <w:color w:themeColor="accent1" w:val="4F81BD"/>
+    </w:rPr>
+  </w:style>
+  <w:style w:styleId="TOCHeading" w:type="paragraph">
     <w:name w:val="TOC Heading"/>
     <w:basedOn w:val="Heading1"/>
     <w:next w:val="BodyText"/>
@@ -2894,10 +2898,10 @@
       <w:outlineLvl w:val="9"/>
     </w:pPr>
     <w:rPr>
-      <w:rFonts w:asciiTheme="majorHAnsi" w:eastAsiaTheme="majorEastAsia" w:hAnsiTheme="majorHAnsi" w:cstheme="majorBidi"/>
+      <w:rFonts w:asciiTheme="majorHAnsi" w:cstheme="majorBidi" w:eastAsiaTheme="majorEastAsia" w:hAnsiTheme="majorHAnsi"/>
       <w:b w:val="0"/>
       <w:bCs w:val="0"/>
-      <w:color w:val="365F91" w:themeColor="accent1" w:themeShade="BF"/>
+      <w:color w:themeColor="accent1" w:themeShade="BF" w:val="365F91"/>
     </w:rPr>
   </w:style>
   <w:style w:type="paragraph" w:customStyle="1" w:styleId="SourceCode">

</xml_diff>

<commit_message>
Deploying to gh-pages from  @ fd39aadc949a1c0cc0e1b962b0f2317d5c15603e 🚀
</commit_message>
<xml_diff>
--- a/ttest_example.docx
+++ b/ttest_example.docx
@@ -134,6 +134,14 @@
     <w:p>
       <w:pPr>
         <w:pStyle w:val="FirstParagraph"/>
+      </w:pPr>
+      <w:r>
+        <w:t xml:space="preserve">Test 2023-2024</w:t>
+      </w:r>
+    </w:p>
+    <w:p>
+      <w:pPr>
+        <w:pStyle w:val="BodyText"/>
       </w:pPr>
       <w:r>
         <w:t xml:space="preserve">De data die we hier beschouwen zijn afkomstig van een studie waarbij men een behandelde groep van 16 ratten met de pertussis bacteria heeft geïnfecteerd. Men mat vervolgens de concentratie van de witte bloedcellen (WBC) in aantal per kubieke mm. In een controlegroep van 24 ratten werd eveneens de concentratie van witte bloedcellen gemeten.</w:t>

</xml_diff>